<commit_message>
Doc: fix few bugs and add pdf
</commit_message>
<xml_diff>
--- a/Instrukcja.docx
+++ b/Instrukcja.docx
@@ -231,7 +231,7 @@
       <w:bookmarkEnd w:id="0"/>
       <w:r>
         <w:rPr/>
-        <w:t>Wartości odpowiedzi przydzielane są w skali 0 – 10, dla wygody użytkownika, następnie są konwertowane do skali 0 – 1.</w:t>
+        <w:t>Po zebraniu odpowiedzi na pytania, drzewo decyzyjne jest przetwarzane w głąb. Dla każdego napotkanego węzła jest obliczana wartość funkcji przynależności. Wartości napotkane na ścieżce od korzenia mnożymy. Gdy dojdziemy do jakiegokolwiek liścia, dodajemy do niego uzyskaną wartość na ścieżce.</w:t>
       </w:r>
     </w:p>
     <w:p>
@@ -241,7 +241,15 @@
       </w:pPr>
       <w:r>
         <w:rPr/>
-        <w:t>Sposób A:</w:t>
+        <w:t>Sposób A</w:t>
+      </w:r>
+      <w:r>
+        <w:rPr/>
+        <w:t xml:space="preserve"> obliczania funkcji przynależności dla temperatury</w:t>
+      </w:r>
+      <w:r>
+        <w:rPr/>
+        <w:t>:</w:t>
       </w:r>
     </w:p>
     <w:tbl>
@@ -2149,7 +2157,15 @@
       </w:pPr>
       <w:r>
         <w:rPr/>
-        <w:t>Sposób B:</w:t>
+        <w:t xml:space="preserve">Sposób B </w:t>
+      </w:r>
+      <w:r>
+        <w:rPr/>
+        <w:t>obliczania funkcji przynależności dla temperatury</w:t>
+      </w:r>
+      <w:r>
+        <w:rPr/>
+        <w:t>:</w:t>
       </w:r>
     </w:p>
     <w:tbl>
@@ -4037,7 +4053,7 @@
         <w:rPr/>
         <w:drawing>
           <wp:inline distT="0" distB="0" distL="0" distR="0">
-            <wp:extent cx="4572000" cy="2743200"/>
+            <wp:extent cx="4431665" cy="2522855"/>
             <wp:effectExtent l="0" t="0" r="0" b="0"/>
             <wp:docPr id="3" name="Obiekt2"/>
             <wp:cNvGraphicFramePr/>
@@ -4048,15 +4064,6 @@
             </a:graphic>
           </wp:inline>
         </w:drawing>
-      </w:r>
-    </w:p>
-    <w:p>
-      <w:pPr>
-        <w:pStyle w:val="Normal"/>
-        <w:rPr/>
-      </w:pPr>
-      <w:r>
-        <w:rPr/>
       </w:r>
       <w:r>
         <w:br w:type="page"/>
@@ -6979,11 +6986,11 @@
           </c:spPr>
         </c:hiLowLines>
         <c:marker val="0"/>
-        <c:axId val="43487805"/>
-        <c:axId val="38802725"/>
+        <c:axId val="47748050"/>
+        <c:axId val="7566950"/>
       </c:lineChart>
       <c:catAx>
-        <c:axId val="43487805"/>
+        <c:axId val="47748050"/>
         <c:scaling>
           <c:orientation val="minMax"/>
         </c:scaling>
@@ -7019,14 +7026,14 @@
             </a:pPr>
           </a:p>
         </c:txPr>
-        <c:crossAx val="38802725"/>
+        <c:crossAx val="7566950"/>
         <c:crosses val="autoZero"/>
         <c:auto val="1"/>
         <c:lblAlgn val="ctr"/>
         <c:lblOffset val="100"/>
       </c:catAx>
       <c:valAx>
-        <c:axId val="38802725"/>
+        <c:axId val="7566950"/>
         <c:scaling>
           <c:orientation val="minMax"/>
         </c:scaling>
@@ -7069,7 +7076,7 @@
             </a:pPr>
           </a:p>
         </c:txPr>
-        <c:crossAx val="43487805"/>
+        <c:crossAx val="47748050"/>
         <c:crosses val="autoZero"/>
         <c:crossBetween val="midCat"/>
       </c:valAx>
@@ -7529,11 +7536,11 @@
           </c:spPr>
         </c:hiLowLines>
         <c:marker val="0"/>
-        <c:axId val="69863506"/>
-        <c:axId val="7420436"/>
+        <c:axId val="16940347"/>
+        <c:axId val="40394500"/>
       </c:lineChart>
       <c:catAx>
-        <c:axId val="69863506"/>
+        <c:axId val="16940347"/>
         <c:scaling>
           <c:orientation val="minMax"/>
         </c:scaling>
@@ -7569,14 +7576,14 @@
             </a:pPr>
           </a:p>
         </c:txPr>
-        <c:crossAx val="7420436"/>
+        <c:crossAx val="40394500"/>
         <c:crosses val="autoZero"/>
         <c:auto val="1"/>
         <c:lblAlgn val="ctr"/>
         <c:lblOffset val="100"/>
       </c:catAx>
       <c:valAx>
-        <c:axId val="7420436"/>
+        <c:axId val="40394500"/>
         <c:scaling>
           <c:orientation val="minMax"/>
         </c:scaling>
@@ -7619,7 +7626,7 @@
             </a:pPr>
           </a:p>
         </c:txPr>
-        <c:crossAx val="69863506"/>
+        <c:crossAx val="16940347"/>
         <c:crosses val="autoZero"/>
         <c:crossBetween val="midCat"/>
       </c:valAx>

</xml_diff>